<commit_message>
added a Citation profile (committed for debugging, the build fails)
</commit_message>
<xml_diff>
--- a/pandoc/word/home.docx
+++ b/pandoc/word/home.docx
@@ -636,20 +636,22 @@
         </w:rPr>
         <w:t xml:space="preserve">the </w:t>
       </w:r>
-      <w:r>
-        <w:rPr>
-          <w:highlight w:val="yellow"/>
-          <w:lang w:val="en-US"/>
-        </w:rPr>
-        <w:t xml:space="preserve">dedicated </w:t>
-      </w:r>
-      <w:r>
-        <w:rPr>
-          <w:highlight w:val="yellow"/>
-          <w:lang w:val="en-US"/>
-        </w:rPr>
-        <w:t>page</w:t>
-      </w:r>
+      <w:hyperlink r:id="rId9" w:history="1">
+        <w:r>
+          <w:rPr>
+            <w:rStyle w:val="Collegamentoipertestuale"/>
+            <w:lang w:val="en-US"/>
+          </w:rPr>
+          <w:t xml:space="preserve">dedicated </w:t>
+        </w:r>
+        <w:r>
+          <w:rPr>
+            <w:rStyle w:val="Collegamentoipertestuale"/>
+            <w:lang w:val="en-US"/>
+          </w:rPr>
+          <w:t>page</w:t>
+        </w:r>
+      </w:hyperlink>
       <w:r>
         <w:rPr>
           <w:lang w:val="en-US"/>
@@ -755,7 +757,7 @@
                           </pic:cNvPicPr>
                         </pic:nvPicPr>
                         <pic:blipFill>
-                          <a:blip r:embed="rId9" cstate="print">
+                          <a:blip r:embed="rId10" cstate="print">
                             <a:extLst>
                               <a:ext uri="{28A0092B-C50C-407E-A947-70E740481C1C}">
                                 <a14:useLocalDpi xmlns:a14="http://schemas.microsoft.com/office/drawing/2010/main" val="0"/>
@@ -1170,130 +1172,50 @@
     </w:p>
     <w:p>
       <w:pPr>
-        <w:pStyle w:val="Nessunaspaziatura"/>
+        <w:pStyle w:val="Paragrafoelenco"/>
         <w:numPr>
           <w:ilvl w:val="0"/>
-          <w:numId w:val="13"/>
+          <w:numId w:val="15"/>
         </w:numPr>
         <w:rPr>
-          <w:shd w:val="clear" w:color="auto" w:fill="FFFFFF"/>
-          <w:lang w:val="en-US"/>
-        </w:rPr>
-      </w:pPr>
-      <w:r>
-        <w:rPr>
-          <w:shd w:val="clear" w:color="auto" w:fill="FFFFFF"/>
-          <w:lang w:val="en-US"/>
-        </w:rPr>
-        <w:t>A</w:t>
-      </w:r>
-      <w:r>
-        <w:rPr>
-          <w:shd w:val="clear" w:color="auto" w:fill="FFFFFF"/>
-          <w:lang w:val="en-US"/>
-        </w:rPr>
-        <w:t xml:space="preserve">n </w:t>
-      </w:r>
-      <w:r>
-        <w:rPr>
-          <w:shd w:val="clear" w:color="auto" w:fill="FFFFFF"/>
-          <w:lang w:val="en-US"/>
-        </w:rPr>
-        <w:t xml:space="preserve">informative </w:t>
-      </w:r>
-      <w:r>
-        <w:rPr>
-          <w:shd w:val="clear" w:color="auto" w:fill="FFFFFF"/>
-          <w:lang w:val="en-US"/>
-        </w:rPr>
-        <w:t>guidance</w:t>
-      </w:r>
-      <w:r>
-        <w:rPr>
-          <w:shd w:val="clear" w:color="auto" w:fill="FFFFFF"/>
-          <w:lang w:val="en-US"/>
-        </w:rPr>
-        <w:t xml:space="preserve"> </w:t>
-      </w:r>
-      <w:r>
-        <w:rPr>
-          <w:shd w:val="clear" w:color="auto" w:fill="FFFFFF"/>
-          <w:lang w:val="en-US"/>
-        </w:rPr>
-        <w:t xml:space="preserve">providing </w:t>
-      </w:r>
-      <w:r>
-        <w:rPr>
-          <w:shd w:val="clear" w:color="auto" w:fill="FFFFFF"/>
-          <w:lang w:val="en-US"/>
-        </w:rPr>
-        <w:t xml:space="preserve">general guidelines </w:t>
-      </w:r>
-      <w:r>
-        <w:rPr>
-          <w:shd w:val="clear" w:color="auto" w:fill="FFFFFF"/>
-          <w:lang w:val="en-US"/>
-        </w:rPr>
-        <w:t xml:space="preserve">on the </w:t>
-      </w:r>
-      <w:r>
-        <w:rPr>
-          <w:lang w:val="en-US"/>
-        </w:rPr>
-        <w:t>cooperative usage of FHIR and FAIR</w:t>
-      </w:r>
+          <w:lang w:val="en-US"/>
+        </w:rPr>
+      </w:pPr>
+      <w:r>
+        <w:rPr>
+          <w:lang w:val="en-US"/>
+        </w:rPr>
+        <w:t xml:space="preserve">An informative guidance providing general guidelines on the cooperative usage of FHIR and FAIR, specifically best practices for satisfying the FAIR principles when publishing FHIR </w:t>
+      </w:r>
+      <w:proofErr w:type="gramStart"/>
+      <w:r>
+        <w:rPr>
+          <w:lang w:val="en-US"/>
+        </w:rPr>
+        <w:t>resources</w:t>
+      </w:r>
+      <w:proofErr w:type="gramEnd"/>
     </w:p>
     <w:p>
       <w:pPr>
-        <w:pStyle w:val="Nessunaspaziatura"/>
+        <w:pStyle w:val="Paragrafoelenco"/>
         <w:numPr>
           <w:ilvl w:val="0"/>
-          <w:numId w:val="13"/>
+          <w:numId w:val="15"/>
         </w:numPr>
         <w:rPr>
-          <w:shd w:val="clear" w:color="auto" w:fill="FFFFFF"/>
-          <w:lang w:val="en-US"/>
-        </w:rPr>
-      </w:pPr>
-      <w:r>
-        <w:rPr>
-          <w:shd w:val="clear" w:color="auto" w:fill="FFFFFF"/>
-          <w:lang w:val="en-US"/>
-        </w:rPr>
-        <w:t xml:space="preserve">A </w:t>
-      </w:r>
-      <w:r>
-        <w:rPr>
-          <w:shd w:val="clear" w:color="auto" w:fill="FFFFFF"/>
-          <w:lang w:val="en-US"/>
-        </w:rPr>
-        <w:t xml:space="preserve">“true” FHIR IG </w:t>
-      </w:r>
-      <w:r>
-        <w:rPr>
-          <w:shd w:val="clear" w:color="auto" w:fill="FFFFFF"/>
-          <w:lang w:val="en-US"/>
-        </w:rPr>
-        <w:t>providing</w:t>
-      </w:r>
-      <w:r>
-        <w:rPr>
-          <w:shd w:val="clear" w:color="auto" w:fill="FFFFFF"/>
-          <w:lang w:val="en-US"/>
-        </w:rPr>
-        <w:t xml:space="preserve"> </w:t>
-      </w:r>
-      <w:r>
-        <w:rPr>
-          <w:shd w:val="clear" w:color="auto" w:fill="FFFFFF"/>
-          <w:lang w:val="en-US"/>
-        </w:rPr>
-        <w:t xml:space="preserve">set of FHIR conformance resources and examples that provide, for selected case(s), a practical example of how </w:t>
+          <w:lang w:val="en-US"/>
+        </w:rPr>
+      </w:pPr>
+      <w:r>
+        <w:rPr>
+          <w:lang w:val="en-US"/>
+        </w:rPr>
+        <w:t xml:space="preserve">“true” FHIR IG providing set of FHIR conformance resources and examples that provide, for selected case(s), a practical example of how </w:t>
       </w:r>
       <w:proofErr w:type="spellStart"/>
       <w:r>
         <w:rPr>
-          <w:shd w:val="clear" w:color="auto" w:fill="FFFFFF"/>
           <w:lang w:val="en-US"/>
         </w:rPr>
         <w:t>FAIRness</w:t>
@@ -1301,7 +1223,6 @@
       <w:proofErr w:type="spellEnd"/>
       <w:r>
         <w:rPr>
-          <w:shd w:val="clear" w:color="auto" w:fill="FFFFFF"/>
           <w:lang w:val="en-US"/>
         </w:rPr>
         <w:t xml:space="preserve"> can be realized and assessed by using HL7 FHIR.</w:t>
@@ -1367,7 +1288,7 @@
                           </pic:cNvPicPr>
                         </pic:nvPicPr>
                         <pic:blipFill>
-                          <a:blip r:embed="rId10" cstate="print">
+                          <a:blip r:embed="rId11" cstate="print">
                             <a:extLst>
                               <a:ext uri="{28A0092B-C50C-407E-A947-70E740481C1C}">
                                 <a14:useLocalDpi xmlns:a14="http://schemas.microsoft.com/office/drawing/2010/main" val="0"/>
@@ -1531,7 +1452,7 @@
         <w:tc>
           <w:tcPr>
             <w:cnfStyle w:val="001000000000" w:firstRow="0" w:lastRow="0" w:firstColumn="1" w:lastColumn="0" w:oddVBand="0" w:evenVBand="0" w:oddHBand="0" w:evenHBand="0" w:firstRowFirstColumn="0" w:firstRowLastColumn="0" w:lastRowFirstColumn="0" w:lastRowLastColumn="0"/>
-            <w:tcW w:w="1886" w:type="dxa"/>
+            <w:tcW w:w="1820" w:type="dxa"/>
           </w:tcPr>
           <w:p>
             <w:proofErr w:type="spellStart"/>
@@ -1546,7 +1467,7 @@
         </w:tc>
         <w:tc>
           <w:tcPr>
-            <w:tcW w:w="2099" w:type="dxa"/>
+            <w:tcW w:w="1969" w:type="dxa"/>
           </w:tcPr>
           <w:p>
             <w:pPr>
@@ -1559,7 +1480,7 @@
         </w:tc>
         <w:tc>
           <w:tcPr>
-            <w:tcW w:w="2745" w:type="dxa"/>
+            <w:tcW w:w="2595" w:type="dxa"/>
           </w:tcPr>
           <w:p>
             <w:pPr>
@@ -1575,7 +1496,7 @@
         </w:tc>
         <w:tc>
           <w:tcPr>
-            <w:tcW w:w="2898" w:type="dxa"/>
+            <w:tcW w:w="3244" w:type="dxa"/>
           </w:tcPr>
           <w:p>
             <w:pPr>
@@ -1593,7 +1514,7 @@
         <w:tc>
           <w:tcPr>
             <w:cnfStyle w:val="001000000000" w:firstRow="0" w:lastRow="0" w:firstColumn="1" w:lastColumn="0" w:oddVBand="0" w:evenVBand="0" w:oddHBand="0" w:evenHBand="0" w:firstRowFirstColumn="0" w:firstRowLastColumn="0" w:lastRowFirstColumn="0" w:lastRowLastColumn="0"/>
-            <w:tcW w:w="1886" w:type="dxa"/>
+            <w:tcW w:w="1820" w:type="dxa"/>
           </w:tcPr>
           <w:p>
             <w:r>
@@ -1609,7 +1530,7 @@
         </w:tc>
         <w:tc>
           <w:tcPr>
-            <w:tcW w:w="2099" w:type="dxa"/>
+            <w:tcW w:w="1969" w:type="dxa"/>
           </w:tcPr>
           <w:p>
             <w:pPr>
@@ -1622,7 +1543,7 @@
         </w:tc>
         <w:tc>
           <w:tcPr>
-            <w:tcW w:w="2745" w:type="dxa"/>
+            <w:tcW w:w="2595" w:type="dxa"/>
           </w:tcPr>
           <w:p>
             <w:pPr>
@@ -1635,7 +1556,7 @@
         </w:tc>
         <w:tc>
           <w:tcPr>
-            <w:tcW w:w="2898" w:type="dxa"/>
+            <w:tcW w:w="3244" w:type="dxa"/>
           </w:tcPr>
           <w:p>
             <w:pPr>
@@ -1654,7 +1575,7 @@
         <w:tc>
           <w:tcPr>
             <w:cnfStyle w:val="001000000000" w:firstRow="0" w:lastRow="0" w:firstColumn="1" w:lastColumn="0" w:oddVBand="0" w:evenVBand="0" w:oddHBand="0" w:evenHBand="0" w:firstRowFirstColumn="0" w:firstRowLastColumn="0" w:lastRowFirstColumn="0" w:lastRowLastColumn="0"/>
-            <w:tcW w:w="1886" w:type="dxa"/>
+            <w:tcW w:w="1820" w:type="dxa"/>
           </w:tcPr>
           <w:p>
             <w:r>
@@ -1670,27 +1591,104 @@
         </w:tc>
         <w:tc>
           <w:tcPr>
-            <w:tcW w:w="2099" w:type="dxa"/>
+            <w:tcW w:w="1969" w:type="dxa"/>
+            <w:vAlign w:val="center"/>
           </w:tcPr>
           <w:p>
             <w:pPr>
               <w:cnfStyle w:val="000000000000" w:firstRow="0" w:lastRow="0" w:firstColumn="0" w:lastColumn="0" w:oddVBand="0" w:evenVBand="0" w:oddHBand="0" w:evenHBand="0" w:firstRowFirstColumn="0" w:firstRowLastColumn="0" w:lastRowFirstColumn="0" w:lastRowLastColumn="0"/>
             </w:pPr>
+            <w:r>
+              <w:t>Kees van Bochove</w:t>
+            </w:r>
           </w:p>
         </w:tc>
         <w:tc>
           <w:tcPr>
-            <w:tcW w:w="2745" w:type="dxa"/>
+            <w:tcW w:w="2595" w:type="dxa"/>
+            <w:vAlign w:val="center"/>
           </w:tcPr>
           <w:p>
             <w:pPr>
               <w:cnfStyle w:val="000000000000" w:firstRow="0" w:lastRow="0" w:firstColumn="0" w:lastColumn="0" w:oddVBand="0" w:evenVBand="0" w:oddHBand="0" w:evenHBand="0" w:firstRowFirstColumn="0" w:firstRowLastColumn="0" w:lastRowFirstColumn="0" w:lastRowLastColumn="0"/>
             </w:pPr>
+            <w:r>
+              <w:t xml:space="preserve">The </w:t>
+            </w:r>
+            <w:proofErr w:type="spellStart"/>
+            <w:r>
+              <w:t>Hyve</w:t>
+            </w:r>
+            <w:proofErr w:type="spellEnd"/>
           </w:p>
         </w:tc>
         <w:tc>
           <w:tcPr>
-            <w:tcW w:w="2898" w:type="dxa"/>
+            <w:tcW w:w="3244" w:type="dxa"/>
+            <w:vAlign w:val="center"/>
+          </w:tcPr>
+          <w:p>
+            <w:pPr>
+              <w:cnfStyle w:val="000000000000" w:firstRow="0" w:lastRow="0" w:firstColumn="0" w:lastColumn="0" w:oddVBand="0" w:evenVBand="0" w:oddHBand="0" w:evenHBand="0" w:firstRowFirstColumn="0" w:firstRowLastColumn="0" w:lastRowFirstColumn="0" w:lastRowLastColumn="0"/>
+              <w:rPr>
+                <w:lang w:val="en-US"/>
+              </w:rPr>
+            </w:pPr>
+            <w:hyperlink r:id="rId12" w:history="1">
+              <w:r>
+                <w:rPr>
+                  <w:rStyle w:val="Collegamentoipertestuale"/>
+                </w:rPr>
+                <w:t>https://orcid.org/0000-0002-8589-060</w:t>
+              </w:r>
+            </w:hyperlink>
+          </w:p>
+        </w:tc>
+      </w:tr>
+      <w:tr>
+        <w:tc>
+          <w:tcPr>
+            <w:cnfStyle w:val="001000000000" w:firstRow="0" w:lastRow="0" w:firstColumn="1" w:lastColumn="0" w:oddVBand="0" w:evenVBand="0" w:oddHBand="0" w:evenHBand="0" w:firstRowFirstColumn="0" w:firstRowLastColumn="0" w:lastRowFirstColumn="0" w:lastRowLastColumn="0"/>
+            <w:tcW w:w="1820" w:type="dxa"/>
+          </w:tcPr>
+          <w:p>
+            <w:pPr>
+              <w:rPr>
+                <w:lang w:val="en-US"/>
+              </w:rPr>
+            </w:pPr>
+          </w:p>
+        </w:tc>
+        <w:tc>
+          <w:tcPr>
+            <w:tcW w:w="1969" w:type="dxa"/>
+          </w:tcPr>
+          <w:p>
+            <w:pPr>
+              <w:cnfStyle w:val="000000000000" w:firstRow="0" w:lastRow="0" w:firstColumn="0" w:lastColumn="0" w:oddVBand="0" w:evenVBand="0" w:oddHBand="0" w:evenHBand="0" w:firstRowFirstColumn="0" w:firstRowLastColumn="0" w:lastRowFirstColumn="0" w:lastRowLastColumn="0"/>
+              <w:rPr>
+                <w:lang w:val="en-US"/>
+              </w:rPr>
+            </w:pPr>
+          </w:p>
+        </w:tc>
+        <w:tc>
+          <w:tcPr>
+            <w:tcW w:w="2595" w:type="dxa"/>
+          </w:tcPr>
+          <w:p>
+            <w:pPr>
+              <w:cnfStyle w:val="000000000000" w:firstRow="0" w:lastRow="0" w:firstColumn="0" w:lastColumn="0" w:oddVBand="0" w:evenVBand="0" w:oddHBand="0" w:evenHBand="0" w:firstRowFirstColumn="0" w:firstRowLastColumn="0" w:lastRowFirstColumn="0" w:lastRowLastColumn="0"/>
+              <w:rPr>
+                <w:u w:val="single"/>
+                <w:lang w:val="en-US"/>
+              </w:rPr>
+            </w:pPr>
+          </w:p>
+        </w:tc>
+        <w:tc>
+          <w:tcPr>
+            <w:tcW w:w="3244" w:type="dxa"/>
           </w:tcPr>
           <w:p>
             <w:pPr>
@@ -1706,72 +1704,17 @@
         <w:tc>
           <w:tcPr>
             <w:cnfStyle w:val="001000000000" w:firstRow="0" w:lastRow="0" w:firstColumn="1" w:lastColumn="0" w:oddVBand="0" w:evenVBand="0" w:oddHBand="0" w:evenHBand="0" w:firstRowFirstColumn="0" w:firstRowLastColumn="0" w:lastRowFirstColumn="0" w:lastRowLastColumn="0"/>
-            <w:tcW w:w="1886" w:type="dxa"/>
+            <w:tcW w:w="1820" w:type="dxa"/>
           </w:tcPr>
           <w:p>
-            <w:pPr>
-              <w:rPr>
-                <w:lang w:val="en-US"/>
-              </w:rPr>
-            </w:pPr>
+            <w:r>
+              <w:t>Contributor</w:t>
+            </w:r>
           </w:p>
         </w:tc>
         <w:tc>
           <w:tcPr>
-            <w:tcW w:w="2099" w:type="dxa"/>
-          </w:tcPr>
-          <w:p>
-            <w:pPr>
-              <w:cnfStyle w:val="000000000000" w:firstRow="0" w:lastRow="0" w:firstColumn="0" w:lastColumn="0" w:oddVBand="0" w:evenVBand="0" w:oddHBand="0" w:evenHBand="0" w:firstRowFirstColumn="0" w:firstRowLastColumn="0" w:lastRowFirstColumn="0" w:lastRowLastColumn="0"/>
-              <w:rPr>
-                <w:lang w:val="en-US"/>
-              </w:rPr>
-            </w:pPr>
-          </w:p>
-        </w:tc>
-        <w:tc>
-          <w:tcPr>
-            <w:tcW w:w="2745" w:type="dxa"/>
-          </w:tcPr>
-          <w:p>
-            <w:pPr>
-              <w:cnfStyle w:val="000000000000" w:firstRow="0" w:lastRow="0" w:firstColumn="0" w:lastColumn="0" w:oddVBand="0" w:evenVBand="0" w:oddHBand="0" w:evenHBand="0" w:firstRowFirstColumn="0" w:firstRowLastColumn="0" w:lastRowFirstColumn="0" w:lastRowLastColumn="0"/>
-              <w:rPr>
-                <w:u w:val="single"/>
-                <w:lang w:val="en-US"/>
-              </w:rPr>
-            </w:pPr>
-          </w:p>
-        </w:tc>
-        <w:tc>
-          <w:tcPr>
-            <w:tcW w:w="2898" w:type="dxa"/>
-          </w:tcPr>
-          <w:p>
-            <w:pPr>
-              <w:cnfStyle w:val="000000000000" w:firstRow="0" w:lastRow="0" w:firstColumn="0" w:lastColumn="0" w:oddVBand="0" w:evenVBand="0" w:oddHBand="0" w:evenHBand="0" w:firstRowFirstColumn="0" w:firstRowLastColumn="0" w:lastRowFirstColumn="0" w:lastRowLastColumn="0"/>
-              <w:rPr>
-                <w:lang w:val="en-US"/>
-              </w:rPr>
-            </w:pPr>
-          </w:p>
-        </w:tc>
-      </w:tr>
-      <w:tr>
-        <w:tc>
-          <w:tcPr>
-            <w:cnfStyle w:val="001000000000" w:firstRow="0" w:lastRow="0" w:firstColumn="1" w:lastColumn="0" w:oddVBand="0" w:evenVBand="0" w:oddHBand="0" w:evenHBand="0" w:firstRowFirstColumn="0" w:firstRowLastColumn="0" w:lastRowFirstColumn="0" w:lastRowLastColumn="0"/>
-            <w:tcW w:w="1886" w:type="dxa"/>
-          </w:tcPr>
-          <w:p>
-            <w:r>
-              <w:t>Contributor</w:t>
-            </w:r>
-          </w:p>
-        </w:tc>
-        <w:tc>
-          <w:tcPr>
-            <w:tcW w:w="2099" w:type="dxa"/>
+            <w:tcW w:w="1969" w:type="dxa"/>
           </w:tcPr>
           <w:p>
             <w:pPr>
@@ -1781,7 +1724,7 @@
         </w:tc>
         <w:tc>
           <w:tcPr>
-            <w:tcW w:w="2745" w:type="dxa"/>
+            <w:tcW w:w="2595" w:type="dxa"/>
           </w:tcPr>
           <w:p>
             <w:pPr>
@@ -1791,7 +1734,7 @@
         </w:tc>
         <w:tc>
           <w:tcPr>
-            <w:tcW w:w="2898" w:type="dxa"/>
+            <w:tcW w:w="3244" w:type="dxa"/>
           </w:tcPr>
           <w:p>
             <w:pPr>
@@ -1804,7 +1747,7 @@
         <w:tc>
           <w:tcPr>
             <w:cnfStyle w:val="001000000000" w:firstRow="0" w:lastRow="0" w:firstColumn="1" w:lastColumn="0" w:oddVBand="0" w:evenVBand="0" w:oddHBand="0" w:evenHBand="0" w:firstRowFirstColumn="0" w:firstRowLastColumn="0" w:lastRowFirstColumn="0" w:lastRowLastColumn="0"/>
-            <w:tcW w:w="1886" w:type="dxa"/>
+            <w:tcW w:w="1820" w:type="dxa"/>
           </w:tcPr>
           <w:p>
             <w:r>
@@ -1814,7 +1757,7 @@
         </w:tc>
         <w:tc>
           <w:tcPr>
-            <w:tcW w:w="2099" w:type="dxa"/>
+            <w:tcW w:w="1969" w:type="dxa"/>
           </w:tcPr>
           <w:p>
             <w:pPr>
@@ -1824,7 +1767,7 @@
         </w:tc>
         <w:tc>
           <w:tcPr>
-            <w:tcW w:w="2745" w:type="dxa"/>
+            <w:tcW w:w="2595" w:type="dxa"/>
           </w:tcPr>
           <w:p>
             <w:pPr>
@@ -1835,7 +1778,7 @@
         </w:tc>
         <w:tc>
           <w:tcPr>
-            <w:tcW w:w="2898" w:type="dxa"/>
+            <w:tcW w:w="3244" w:type="dxa"/>
           </w:tcPr>
           <w:p>
             <w:pPr>
@@ -3020,6 +2963,95 @@
     </w:lvl>
   </w:abstractNum>
   <w:abstractNum w:abstractNumId="10" w15:restartNumberingAfterBreak="0">
+    <w:nsid w:val="60CC2F97"/>
+    <w:multiLevelType w:val="hybridMultilevel"/>
+    <w:tmpl w:val="2C587ABC"/>
+    <w:lvl w:ilvl="0" w:tplc="703AF770">
+      <w:start w:val="1"/>
+      <w:numFmt w:val="decimal"/>
+      <w:lvlText w:val="(%1)"/>
+      <w:lvlJc w:val="left"/>
+      <w:pPr>
+        <w:ind w:left="720" w:hanging="360"/>
+      </w:pPr>
+      <w:rPr>
+        <w:rFonts w:hint="default"/>
+      </w:rPr>
+    </w:lvl>
+    <w:lvl w:ilvl="1" w:tplc="04100019" w:tentative="1">
+      <w:start w:val="1"/>
+      <w:numFmt w:val="lowerLetter"/>
+      <w:lvlText w:val="%2."/>
+      <w:lvlJc w:val="left"/>
+      <w:pPr>
+        <w:ind w:left="1440" w:hanging="360"/>
+      </w:pPr>
+    </w:lvl>
+    <w:lvl w:ilvl="2" w:tplc="0410001B" w:tentative="1">
+      <w:start w:val="1"/>
+      <w:numFmt w:val="lowerRoman"/>
+      <w:lvlText w:val="%3."/>
+      <w:lvlJc w:val="right"/>
+      <w:pPr>
+        <w:ind w:left="2160" w:hanging="180"/>
+      </w:pPr>
+    </w:lvl>
+    <w:lvl w:ilvl="3" w:tplc="0410000F" w:tentative="1">
+      <w:start w:val="1"/>
+      <w:numFmt w:val="decimal"/>
+      <w:lvlText w:val="%4."/>
+      <w:lvlJc w:val="left"/>
+      <w:pPr>
+        <w:ind w:left="2880" w:hanging="360"/>
+      </w:pPr>
+    </w:lvl>
+    <w:lvl w:ilvl="4" w:tplc="04100019" w:tentative="1">
+      <w:start w:val="1"/>
+      <w:numFmt w:val="lowerLetter"/>
+      <w:lvlText w:val="%5."/>
+      <w:lvlJc w:val="left"/>
+      <w:pPr>
+        <w:ind w:left="3600" w:hanging="360"/>
+      </w:pPr>
+    </w:lvl>
+    <w:lvl w:ilvl="5" w:tplc="0410001B" w:tentative="1">
+      <w:start w:val="1"/>
+      <w:numFmt w:val="lowerRoman"/>
+      <w:lvlText w:val="%6."/>
+      <w:lvlJc w:val="right"/>
+      <w:pPr>
+        <w:ind w:left="4320" w:hanging="180"/>
+      </w:pPr>
+    </w:lvl>
+    <w:lvl w:ilvl="6" w:tplc="0410000F" w:tentative="1">
+      <w:start w:val="1"/>
+      <w:numFmt w:val="decimal"/>
+      <w:lvlText w:val="%7."/>
+      <w:lvlJc w:val="left"/>
+      <w:pPr>
+        <w:ind w:left="5040" w:hanging="360"/>
+      </w:pPr>
+    </w:lvl>
+    <w:lvl w:ilvl="7" w:tplc="04100019" w:tentative="1">
+      <w:start w:val="1"/>
+      <w:numFmt w:val="lowerLetter"/>
+      <w:lvlText w:val="%8."/>
+      <w:lvlJc w:val="left"/>
+      <w:pPr>
+        <w:ind w:left="5760" w:hanging="360"/>
+      </w:pPr>
+    </w:lvl>
+    <w:lvl w:ilvl="8" w:tplc="0410001B" w:tentative="1">
+      <w:start w:val="1"/>
+      <w:numFmt w:val="lowerRoman"/>
+      <w:lvlText w:val="%9."/>
+      <w:lvlJc w:val="right"/>
+      <w:pPr>
+        <w:ind w:left="6480" w:hanging="180"/>
+      </w:pPr>
+    </w:lvl>
+  </w:abstractNum>
+  <w:abstractNum w:abstractNumId="11" w15:restartNumberingAfterBreak="0">
     <w:nsid w:val="64B96B39"/>
     <w:multiLevelType w:val="hybridMultilevel"/>
     <w:tmpl w:val="2C587ABC"/>
@@ -3108,7 +3140,7 @@
       </w:pPr>
     </w:lvl>
   </w:abstractNum>
-  <w:abstractNum w:abstractNumId="11" w15:restartNumberingAfterBreak="0">
+  <w:abstractNum w:abstractNumId="12" w15:restartNumberingAfterBreak="0">
     <w:nsid w:val="6B1427D0"/>
     <w:multiLevelType w:val="hybridMultilevel"/>
     <w:tmpl w:val="41BC496A"/>
@@ -3194,7 +3226,7 @@
       </w:pPr>
     </w:lvl>
   </w:abstractNum>
-  <w:abstractNum w:abstractNumId="12" w15:restartNumberingAfterBreak="0">
+  <w:abstractNum w:abstractNumId="13" w15:restartNumberingAfterBreak="0">
     <w:nsid w:val="6CDE6029"/>
     <w:multiLevelType w:val="hybridMultilevel"/>
     <w:tmpl w:val="BE2898E6"/>
@@ -3332,6 +3364,119 @@
       <w:rPr>
         <w:rFonts w:ascii="Arial" w:hAnsi="Arial" w:hint="default"/>
       </w:rPr>
+    </w:lvl>
+  </w:abstractNum>
+  <w:abstractNum w:abstractNumId="14" w15:restartNumberingAfterBreak="0">
+    <w:nsid w:val="72D34F64"/>
+    <w:multiLevelType w:val="multilevel"/>
+    <w:tmpl w:val="FDD09BD0"/>
+    <w:lvl w:ilvl="0">
+      <w:start w:val="1"/>
+      <w:numFmt w:val="decimal"/>
+      <w:lvlText w:val="%1."/>
+      <w:lvlJc w:val="left"/>
+      <w:pPr>
+        <w:tabs>
+          <w:tab w:val="num" w:pos="720"/>
+        </w:tabs>
+        <w:ind w:left="720" w:hanging="360"/>
+      </w:pPr>
+    </w:lvl>
+    <w:lvl w:ilvl="1" w:tentative="1">
+      <w:start w:val="1"/>
+      <w:numFmt w:val="decimal"/>
+      <w:lvlText w:val="%2."/>
+      <w:lvlJc w:val="left"/>
+      <w:pPr>
+        <w:tabs>
+          <w:tab w:val="num" w:pos="1440"/>
+        </w:tabs>
+        <w:ind w:left="1440" w:hanging="360"/>
+      </w:pPr>
+    </w:lvl>
+    <w:lvl w:ilvl="2" w:tentative="1">
+      <w:start w:val="1"/>
+      <w:numFmt w:val="decimal"/>
+      <w:lvlText w:val="%3."/>
+      <w:lvlJc w:val="left"/>
+      <w:pPr>
+        <w:tabs>
+          <w:tab w:val="num" w:pos="2160"/>
+        </w:tabs>
+        <w:ind w:left="2160" w:hanging="360"/>
+      </w:pPr>
+    </w:lvl>
+    <w:lvl w:ilvl="3" w:tentative="1">
+      <w:start w:val="1"/>
+      <w:numFmt w:val="decimal"/>
+      <w:lvlText w:val="%4."/>
+      <w:lvlJc w:val="left"/>
+      <w:pPr>
+        <w:tabs>
+          <w:tab w:val="num" w:pos="2880"/>
+        </w:tabs>
+        <w:ind w:left="2880" w:hanging="360"/>
+      </w:pPr>
+    </w:lvl>
+    <w:lvl w:ilvl="4" w:tentative="1">
+      <w:start w:val="1"/>
+      <w:numFmt w:val="decimal"/>
+      <w:lvlText w:val="%5."/>
+      <w:lvlJc w:val="left"/>
+      <w:pPr>
+        <w:tabs>
+          <w:tab w:val="num" w:pos="3600"/>
+        </w:tabs>
+        <w:ind w:left="3600" w:hanging="360"/>
+      </w:pPr>
+    </w:lvl>
+    <w:lvl w:ilvl="5" w:tentative="1">
+      <w:start w:val="1"/>
+      <w:numFmt w:val="decimal"/>
+      <w:lvlText w:val="%6."/>
+      <w:lvlJc w:val="left"/>
+      <w:pPr>
+        <w:tabs>
+          <w:tab w:val="num" w:pos="4320"/>
+        </w:tabs>
+        <w:ind w:left="4320" w:hanging="360"/>
+      </w:pPr>
+    </w:lvl>
+    <w:lvl w:ilvl="6" w:tentative="1">
+      <w:start w:val="1"/>
+      <w:numFmt w:val="decimal"/>
+      <w:lvlText w:val="%7."/>
+      <w:lvlJc w:val="left"/>
+      <w:pPr>
+        <w:tabs>
+          <w:tab w:val="num" w:pos="5040"/>
+        </w:tabs>
+        <w:ind w:left="5040" w:hanging="360"/>
+      </w:pPr>
+    </w:lvl>
+    <w:lvl w:ilvl="7" w:tentative="1">
+      <w:start w:val="1"/>
+      <w:numFmt w:val="decimal"/>
+      <w:lvlText w:val="%8."/>
+      <w:lvlJc w:val="left"/>
+      <w:pPr>
+        <w:tabs>
+          <w:tab w:val="num" w:pos="5760"/>
+        </w:tabs>
+        <w:ind w:left="5760" w:hanging="360"/>
+      </w:pPr>
+    </w:lvl>
+    <w:lvl w:ilvl="8" w:tentative="1">
+      <w:start w:val="1"/>
+      <w:numFmt w:val="decimal"/>
+      <w:lvlText w:val="%9."/>
+      <w:lvlJc w:val="left"/>
+      <w:pPr>
+        <w:tabs>
+          <w:tab w:val="num" w:pos="6480"/>
+        </w:tabs>
+        <w:ind w:left="6480" w:hanging="360"/>
+      </w:pPr>
     </w:lvl>
   </w:abstractNum>
   <w:num w:numId="1">
@@ -3359,19 +3504,25 @@
     <w:abstractNumId w:val="7"/>
   </w:num>
   <w:num w:numId="9">
-    <w:abstractNumId w:val="11"/>
+    <w:abstractNumId w:val="12"/>
   </w:num>
   <w:num w:numId="10">
     <w:abstractNumId w:val="4"/>
   </w:num>
   <w:num w:numId="11">
-    <w:abstractNumId w:val="12"/>
+    <w:abstractNumId w:val="13"/>
   </w:num>
   <w:num w:numId="12">
-    <w:abstractNumId w:val="10"/>
+    <w:abstractNumId w:val="11"/>
   </w:num>
   <w:num w:numId="13">
     <w:abstractNumId w:val="6"/>
+  </w:num>
+  <w:num w:numId="14">
+    <w:abstractNumId w:val="14"/>
+  </w:num>
+  <w:num w:numId="15">
+    <w:abstractNumId w:val="10"/>
   </w:num>
 </w:numbering>
 </file>

</xml_diff>

<commit_message>
Updated home and methodology page
</commit_message>
<xml_diff>
--- a/pandoc/word/home.docx
+++ b/pandoc/word/home.docx
@@ -948,16 +948,8 @@
         <w:rPr>
           <w:lang w:val="en-US"/>
         </w:rPr>
-        <w:t xml:space="preserve">by using HL7 </w:t>
-      </w:r>
-      <w:proofErr w:type="gramStart"/>
-      <w:r>
-        <w:rPr>
-          <w:lang w:val="en-US"/>
-        </w:rPr>
-        <w:t>FHIR</w:t>
-      </w:r>
-      <w:proofErr w:type="gramEnd"/>
+        <w:t>by using HL7 FHIR</w:t>
+      </w:r>
     </w:p>
     <w:p>
       <w:pPr>
@@ -1833,14 +1825,17 @@
         </w:rPr>
         <w:t xml:space="preserve">The </w:t>
       </w:r>
-      <w:r>
-        <w:rPr>
-          <w:b/>
-          <w:bCs/>
-          <w:lang w:val="en-US"/>
-        </w:rPr>
-        <w:t>methodology</w:t>
-      </w:r>
+      <w:hyperlink r:id="rId15" w:history="1">
+        <w:r>
+          <w:rPr>
+            <w:rStyle w:val="Collegamentoipertestuale"/>
+            <w:b/>
+            <w:bCs/>
+            <w:lang w:val="en-US"/>
+          </w:rPr>
+          <w:t>methodology</w:t>
+        </w:r>
+      </w:hyperlink>
       <w:r>
         <w:rPr>
           <w:lang w:val="en-US"/>
@@ -1909,16 +1904,8 @@
         <w:rPr>
           <w:lang w:val="en-US"/>
         </w:rPr>
-        <w:t xml:space="preserve">People who generate, process or use research health </w:t>
-      </w:r>
-      <w:proofErr w:type="gramStart"/>
-      <w:r>
-        <w:rPr>
-          <w:lang w:val="en-US"/>
-        </w:rPr>
-        <w:t>data</w:t>
-      </w:r>
-      <w:proofErr w:type="gramEnd"/>
+        <w:t>People who generate, process or use research health data</w:t>
+      </w:r>
     </w:p>
     <w:p>
       <w:pPr>
@@ -1970,21 +1957,7 @@
         <w:rPr>
           <w:lang w:val="en-US"/>
         </w:rPr>
-        <w:t xml:space="preserve">Clinical study groups, operators of registries or epidemiological cohorts, </w:t>
-      </w:r>
-      <w:proofErr w:type="gramStart"/>
-      <w:r>
-        <w:rPr>
-          <w:lang w:val="en-US"/>
-        </w:rPr>
-        <w:t>surveillance</w:t>
-      </w:r>
-      <w:proofErr w:type="gramEnd"/>
-      <w:r>
-        <w:rPr>
-          <w:lang w:val="en-US"/>
-        </w:rPr>
-        <w:t xml:space="preserve"> or Public Health</w:t>
+        <w:t>Clinical study groups, operators of registries or epidemiological cohorts, surveillance or Public Health</w:t>
       </w:r>
     </w:p>
     <w:p>
@@ -2096,16 +2069,8 @@
         <w:rPr>
           <w:lang w:val="en-US"/>
         </w:rPr>
-        <w:t xml:space="preserve">Funding institutions that want to ensure the sustainable usability of their </w:t>
-      </w:r>
-      <w:proofErr w:type="gramStart"/>
-      <w:r>
-        <w:rPr>
-          <w:lang w:val="en-US"/>
-        </w:rPr>
-        <w:t>projects</w:t>
-      </w:r>
-      <w:proofErr w:type="gramEnd"/>
+        <w:t>Funding institutions that want to ensure the sustainable usability of their projects</w:t>
+      </w:r>
     </w:p>
     <w:p>
       <w:pPr>
@@ -2140,16 +2105,8 @@
         <w:rPr>
           <w:lang w:val="en-US"/>
         </w:rPr>
-        <w:t xml:space="preserve">Regulatory bodies providing best practice </w:t>
-      </w:r>
-      <w:proofErr w:type="gramStart"/>
-      <w:r>
-        <w:rPr>
-          <w:lang w:val="en-US"/>
-        </w:rPr>
-        <w:t>guidelines</w:t>
-      </w:r>
-      <w:proofErr w:type="gramEnd"/>
+        <w:t>Regulatory bodies providing best practice guidelines</w:t>
+      </w:r>
     </w:p>
     <w:p>
       <w:pPr>
@@ -2183,16 +2140,8 @@
         <w:rPr>
           <w:lang w:val="en-US"/>
         </w:rPr>
-        <w:t xml:space="preserve">Citizens who want to use their data for their own purposes or donate data for research </w:t>
-      </w:r>
-      <w:proofErr w:type="gramStart"/>
-      <w:r>
-        <w:rPr>
-          <w:lang w:val="en-US"/>
-        </w:rPr>
-        <w:t>purposes</w:t>
-      </w:r>
-      <w:proofErr w:type="gramEnd"/>
+        <w:t>Citizens who want to use their data for their own purposes or donate data for research purposes</w:t>
+      </w:r>
     </w:p>
     <w:p>
       <w:pPr>
@@ -2419,7 +2368,7 @@
                 <w:lang w:val="en-US"/>
               </w:rPr>
             </w:pPr>
-            <w:hyperlink r:id="rId15" w:history="1">
+            <w:hyperlink r:id="rId16" w:history="1">
               <w:r>
                 <w:rPr>
                   <w:rStyle w:val="Collegamentoipertestuale"/>
@@ -5165,6 +5114,7 @@
   <w:style w:type="character" w:default="1" w:styleId="Carpredefinitoparagrafo">
     <w:name w:val="Default Paragraph Font"/>
     <w:uiPriority w:val="1"/>
+    <w:semiHidden/>
     <w:unhideWhenUsed/>
   </w:style>
   <w:style w:type="table" w:default="1" w:styleId="Tabellanormale">

</xml_diff>

<commit_message>
edited RDA and FAIR principles pages
</commit_message>
<xml_diff>
--- a/pandoc/word/home.docx
+++ b/pandoc/word/home.docx
@@ -948,8 +948,16 @@
         <w:rPr>
           <w:lang w:val="en-US"/>
         </w:rPr>
-        <w:t>by using HL7 FHIR</w:t>
-      </w:r>
+        <w:t xml:space="preserve">by using HL7 </w:t>
+      </w:r>
+      <w:proofErr w:type="gramStart"/>
+      <w:r>
+        <w:rPr>
+          <w:lang w:val="en-US"/>
+        </w:rPr>
+        <w:t>FHIR</w:t>
+      </w:r>
+      <w:proofErr w:type="gramEnd"/>
     </w:p>
     <w:p>
       <w:pPr>
@@ -1904,8 +1912,16 @@
         <w:rPr>
           <w:lang w:val="en-US"/>
         </w:rPr>
-        <w:t>People who generate, process or use research health data</w:t>
-      </w:r>
+        <w:t xml:space="preserve">People who generate, process or use research health </w:t>
+      </w:r>
+      <w:proofErr w:type="gramStart"/>
+      <w:r>
+        <w:rPr>
+          <w:lang w:val="en-US"/>
+        </w:rPr>
+        <w:t>data</w:t>
+      </w:r>
+      <w:proofErr w:type="gramEnd"/>
     </w:p>
     <w:p>
       <w:pPr>
@@ -1957,7 +1973,21 @@
         <w:rPr>
           <w:lang w:val="en-US"/>
         </w:rPr>
-        <w:t>Clinical study groups, operators of registries or epidemiological cohorts, surveillance or Public Health</w:t>
+        <w:t xml:space="preserve">Clinical study groups, operators of registries or epidemiological cohorts, </w:t>
+      </w:r>
+      <w:proofErr w:type="gramStart"/>
+      <w:r>
+        <w:rPr>
+          <w:lang w:val="en-US"/>
+        </w:rPr>
+        <w:t>surveillance</w:t>
+      </w:r>
+      <w:proofErr w:type="gramEnd"/>
+      <w:r>
+        <w:rPr>
+          <w:lang w:val="en-US"/>
+        </w:rPr>
+        <w:t xml:space="preserve"> or Public Health</w:t>
       </w:r>
     </w:p>
     <w:p>
@@ -2069,8 +2099,16 @@
         <w:rPr>
           <w:lang w:val="en-US"/>
         </w:rPr>
-        <w:t>Funding institutions that want to ensure the sustainable usability of their projects</w:t>
-      </w:r>
+        <w:t xml:space="preserve">Funding institutions that want to ensure the sustainable usability of their </w:t>
+      </w:r>
+      <w:proofErr w:type="gramStart"/>
+      <w:r>
+        <w:rPr>
+          <w:lang w:val="en-US"/>
+        </w:rPr>
+        <w:t>projects</w:t>
+      </w:r>
+      <w:proofErr w:type="gramEnd"/>
     </w:p>
     <w:p>
       <w:pPr>
@@ -2105,8 +2143,16 @@
         <w:rPr>
           <w:lang w:val="en-US"/>
         </w:rPr>
-        <w:t>Regulatory bodies providing best practice guidelines</w:t>
-      </w:r>
+        <w:t xml:space="preserve">Regulatory bodies providing best practice </w:t>
+      </w:r>
+      <w:proofErr w:type="gramStart"/>
+      <w:r>
+        <w:rPr>
+          <w:lang w:val="en-US"/>
+        </w:rPr>
+        <w:t>guidelines</w:t>
+      </w:r>
+      <w:proofErr w:type="gramEnd"/>
     </w:p>
     <w:p>
       <w:pPr>
@@ -2140,8 +2186,16 @@
         <w:rPr>
           <w:lang w:val="en-US"/>
         </w:rPr>
-        <w:t>Citizens who want to use their data for their own purposes or donate data for research purposes</w:t>
-      </w:r>
+        <w:t xml:space="preserve">Citizens who want to use their data for their own purposes or donate data for research </w:t>
+      </w:r>
+      <w:proofErr w:type="gramStart"/>
+      <w:r>
+        <w:rPr>
+          <w:lang w:val="en-US"/>
+        </w:rPr>
+        <w:t>purposes</w:t>
+      </w:r>
+      <w:proofErr w:type="gramEnd"/>
     </w:p>
     <w:p>
       <w:pPr>
@@ -2186,6 +2240,13 @@
         </w:rPr>
         <w:t>and Contributors</w:t>
       </w:r>
+    </w:p>
+    <w:p>
+      <w:pPr>
+        <w:rPr>
+          <w:lang w:val="en-US"/>
+        </w:rPr>
+      </w:pPr>
     </w:p>
     <w:tbl>
       <w:tblPr>
@@ -2256,11 +2317,9 @@
             <w:pPr>
               <w:cnfStyle w:val="100000000000" w:firstRow="1" w:lastRow="0" w:firstColumn="0" w:lastColumn="0" w:oddVBand="0" w:evenVBand="0" w:oddHBand="0" w:evenHBand="0" w:firstRowFirstColumn="0" w:firstRowLastColumn="0" w:lastRowFirstColumn="0" w:lastRowLastColumn="0"/>
             </w:pPr>
-            <w:proofErr w:type="spellStart"/>
             <w:r>
               <w:t>Contact</w:t>
             </w:r>
-            <w:proofErr w:type="spellEnd"/>
           </w:p>
         </w:tc>
       </w:tr>
@@ -2401,9 +2460,6 @@
           <w:p>
             <w:pPr>
               <w:cnfStyle w:val="000000000000" w:firstRow="0" w:lastRow="0" w:firstColumn="0" w:lastColumn="0" w:oddVBand="0" w:evenVBand="0" w:oddHBand="0" w:evenHBand="0" w:firstRowFirstColumn="0" w:firstRowLastColumn="0" w:lastRowFirstColumn="0" w:lastRowLastColumn="0"/>
-              <w:rPr>
-                <w:lang w:val="en-US"/>
-              </w:rPr>
             </w:pPr>
             <w:r>
               <w:t>Matthias Löbe</w:t>
@@ -2418,10 +2474,6 @@
           <w:p>
             <w:pPr>
               <w:cnfStyle w:val="000000000000" w:firstRow="0" w:lastRow="0" w:firstColumn="0" w:lastColumn="0" w:oddVBand="0" w:evenVBand="0" w:oddHBand="0" w:evenHBand="0" w:firstRowFirstColumn="0" w:firstRowLastColumn="0" w:lastRowFirstColumn="0" w:lastRowLastColumn="0"/>
-              <w:rPr>
-                <w:u w:val="single"/>
-                <w:lang w:val="en-US"/>
-              </w:rPr>
             </w:pPr>
             <w:r>
               <w:t>IMISE University of Leipzig</w:t>
@@ -2462,6 +2514,9 @@
             <w:pPr>
               <w:cnfStyle w:val="000000000000" w:firstRow="0" w:lastRow="0" w:firstColumn="0" w:lastColumn="0" w:oddVBand="0" w:evenVBand="0" w:oddHBand="0" w:evenHBand="0" w:firstRowFirstColumn="0" w:firstRowLastColumn="0" w:lastRowFirstColumn="0" w:lastRowLastColumn="0"/>
             </w:pPr>
+            <w:r>
+              <w:t>Ian Harrow</w:t>
+            </w:r>
           </w:p>
         </w:tc>
         <w:tc>
@@ -2472,6 +2527,9 @@
             <w:pPr>
               <w:cnfStyle w:val="000000000000" w:firstRow="0" w:lastRow="0" w:firstColumn="0" w:lastColumn="0" w:oddVBand="0" w:evenVBand="0" w:oddHBand="0" w:evenHBand="0" w:firstRowFirstColumn="0" w:firstRowLastColumn="0" w:lastRowFirstColumn="0" w:lastRowLastColumn="0"/>
             </w:pPr>
+            <w:r>
+              <w:t>Pistoia Alliance</w:t>
+            </w:r>
           </w:p>
         </w:tc>
         <w:tc>
@@ -2482,6 +2540,18 @@
             <w:pPr>
               <w:cnfStyle w:val="000000000000" w:firstRow="0" w:lastRow="0" w:firstColumn="0" w:lastColumn="0" w:oddVBand="0" w:evenVBand="0" w:oddHBand="0" w:evenHBand="0" w:firstRowFirstColumn="0" w:firstRowLastColumn="0" w:lastRowFirstColumn="0" w:lastRowLastColumn="0"/>
             </w:pPr>
+            <w:hyperlink r:id="rId17" w:history="1">
+              <w:r>
+                <w:rPr>
+                  <w:rStyle w:val="Collegamentoipertestuale"/>
+                  <w:rFonts w:ascii="Segoe UI" w:hAnsi="Segoe UI" w:cs="Segoe UI"/>
+                  <w:color w:val="0052CC"/>
+                  <w:sz w:val="21"/>
+                  <w:szCs w:val="21"/>
+                </w:rPr>
+                <w:t>http://orcid.org/0000-0003-0109-0522</w:t>
+              </w:r>
+            </w:hyperlink>
           </w:p>
         </w:tc>
       </w:tr>

</xml_diff>